<commit_message>
Readme, License and Artifact Updates
</commit_message>
<xml_diff>
--- a/Artifacts/Design Delivery.docx
+++ b/Artifacts/Design Delivery.docx
@@ -668,8 +668,6 @@
       <w:r>
         <w:t>red with the Pool 2 developers.</w:t>
       </w:r>
-      <w:bookmarkStart w:id="0" w:name="_GoBack"/>
-      <w:bookmarkEnd w:id="0"/>
     </w:p>
     <w:tbl>
       <w:tblPr>
@@ -931,8 +929,668 @@
     </w:tbl>
     <w:p>
       <w:pPr>
-        <w:pStyle w:val="Heading1"/>
-      </w:pPr>
+        <w:pStyle w:val="Heading2"/>
+        <w:rPr>
+          <w:sz w:val="32"/>
+          <w:szCs w:val="32"/>
+        </w:rPr>
+      </w:pPr>
+    </w:p>
+    <w:p>
+      <w:pPr>
+        <w:pStyle w:val="Heading2"/>
+        <w:rPr>
+          <w:sz w:val="32"/>
+          <w:szCs w:val="32"/>
+        </w:rPr>
+      </w:pPr>
+      <w:r>
+        <w:rPr>
+          <w:sz w:val="32"/>
+          <w:szCs w:val="32"/>
+        </w:rPr>
+        <w:t xml:space="preserve">Developing </w:t>
+      </w:r>
+      <w:r>
+        <w:rPr>
+          <w:sz w:val="32"/>
+          <w:szCs w:val="32"/>
+        </w:rPr>
+        <w:t xml:space="preserve">the </w:t>
+      </w:r>
+      <w:r>
+        <w:rPr>
+          <w:sz w:val="32"/>
+          <w:szCs w:val="32"/>
+        </w:rPr>
+        <w:t>Design Prototype</w:t>
+      </w:r>
+    </w:p>
+    <w:p>
+      <w:r>
+        <w:t xml:space="preserve">In </w:t>
+      </w:r>
+      <w:r>
+        <w:t xml:space="preserve">the process of </w:t>
+      </w:r>
+      <w:r>
+        <w:t xml:space="preserve">developing </w:t>
+      </w:r>
+      <w:r>
+        <w:t xml:space="preserve">the </w:t>
+      </w:r>
+      <w:r>
+        <w:t>design prototype, approximately 5 versions of the dashboard w</w:t>
+      </w:r>
+      <w:r>
+        <w:t>ere</w:t>
+      </w:r>
+      <w:r>
+        <w:t xml:space="preserve"> created. </w:t>
+      </w:r>
+      <w:r>
+        <w:t xml:space="preserve">In the first </w:t>
+      </w:r>
+      <w:r>
+        <w:t xml:space="preserve">design prototype </w:t>
+      </w:r>
+      <w:r>
+        <w:t>version</w:t>
+      </w:r>
+      <w:r>
+        <w:t xml:space="preserve">, </w:t>
+      </w:r>
+      <w:r>
+        <w:t xml:space="preserve">the </w:t>
+      </w:r>
+      <w:r>
+        <w:t xml:space="preserve">adverse </w:t>
+      </w:r>
+      <w:r>
+        <w:t xml:space="preserve">drug </w:t>
+      </w:r>
+      <w:r>
+        <w:t xml:space="preserve">event </w:t>
+      </w:r>
+      <w:r>
+        <w:t xml:space="preserve">report </w:t>
+      </w:r>
+      <w:r>
+        <w:t>was shown as a table on the dashboard</w:t>
+      </w:r>
+      <w:r>
+        <w:t>, and a set of filter</w:t>
+      </w:r>
+      <w:r>
+        <w:t>s</w:t>
+      </w:r>
+      <w:r>
+        <w:t xml:space="preserve"> was presented</w:t>
+      </w:r>
+      <w:r>
+        <w:t xml:space="preserve"> on the side</w:t>
+      </w:r>
+      <w:r>
+        <w:t xml:space="preserve"> </w:t>
+      </w:r>
+      <w:r>
+        <w:t>for</w:t>
+      </w:r>
+      <w:r>
+        <w:t xml:space="preserve"> </w:t>
+      </w:r>
+      <w:r>
+        <w:t>filter</w:t>
+      </w:r>
+      <w:r>
+        <w:t>ing</w:t>
+      </w:r>
+      <w:r>
+        <w:t xml:space="preserve"> adverse </w:t>
+      </w:r>
+      <w:r>
+        <w:t xml:space="preserve">drug </w:t>
+      </w:r>
+      <w:r>
+        <w:t>event records. Later,</w:t>
+      </w:r>
+      <w:r>
+        <w:t xml:space="preserve"> to see the trend of adverse </w:t>
+      </w:r>
+      <w:r>
+        <w:t xml:space="preserve">drug </w:t>
+      </w:r>
+      <w:r>
+        <w:t>event</w:t>
+      </w:r>
+      <w:r>
+        <w:t>s</w:t>
+      </w:r>
+      <w:r>
+        <w:t xml:space="preserve"> </w:t>
+      </w:r>
+      <w:r>
+        <w:t>over</w:t>
+      </w:r>
+      <w:r>
+        <w:t xml:space="preserve"> time and to give more flexibility in </w:t>
+      </w:r>
+      <w:r>
+        <w:t>filtering</w:t>
+      </w:r>
+      <w:r>
+        <w:t xml:space="preserve"> records,</w:t>
+      </w:r>
+      <w:r>
+        <w:t xml:space="preserve"> a</w:t>
+      </w:r>
+      <w:r>
+        <w:t xml:space="preserve"> </w:t>
+      </w:r>
+      <w:r>
+        <w:t xml:space="preserve">table of </w:t>
+      </w:r>
+      <w:r>
+        <w:t>adverse</w:t>
+      </w:r>
+      <w:r>
+        <w:t xml:space="preserve"> drug</w:t>
+      </w:r>
+      <w:r>
+        <w:t xml:space="preserve"> event count</w:t>
+      </w:r>
+      <w:r>
+        <w:t>s</w:t>
+      </w:r>
+      <w:r>
+        <w:t xml:space="preserve"> </w:t>
+      </w:r>
+      <w:r>
+        <w:t>over</w:t>
+      </w:r>
+      <w:r>
+        <w:t xml:space="preserve"> time </w:t>
+      </w:r>
+      <w:r>
+        <w:t xml:space="preserve">was shown </w:t>
+      </w:r>
+      <w:r>
+        <w:t>and more filter</w:t>
+      </w:r>
+      <w:r>
+        <w:t>s</w:t>
+      </w:r>
+      <w:r>
+        <w:t xml:space="preserve"> </w:t>
+      </w:r>
+      <w:r>
+        <w:t>were</w:t>
+      </w:r>
+      <w:r>
+        <w:t xml:space="preserve"> added to </w:t>
+      </w:r>
+      <w:r>
+        <w:t xml:space="preserve">create </w:t>
+      </w:r>
+      <w:r>
+        <w:t xml:space="preserve">the second </w:t>
+      </w:r>
+      <w:r>
+        <w:t xml:space="preserve">design prototype </w:t>
+      </w:r>
+      <w:r>
+        <w:t xml:space="preserve">version. </w:t>
+      </w:r>
+      <w:r>
+        <w:t xml:space="preserve">Also, more details of adverse </w:t>
+      </w:r>
+      <w:r>
+        <w:t xml:space="preserve">drug </w:t>
+      </w:r>
+      <w:r>
+        <w:t>event</w:t>
+      </w:r>
+      <w:r>
+        <w:t>s</w:t>
+      </w:r>
+      <w:r>
+        <w:t xml:space="preserve"> was included in the table to show </w:t>
+      </w:r>
+      <w:r>
+        <w:t xml:space="preserve">what </w:t>
+      </w:r>
+      <w:r>
+        <w:t>information</w:t>
+      </w:r>
+      <w:r>
+        <w:t xml:space="preserve"> was available</w:t>
+      </w:r>
+      <w:r>
+        <w:t xml:space="preserve">. </w:t>
+      </w:r>
+    </w:p>
+    <w:p>
+      <w:r>
+        <w:t xml:space="preserve">In the third </w:t>
+      </w:r>
+      <w:r>
+        <w:t>design prototype version</w:t>
+      </w:r>
+      <w:r>
+        <w:t xml:space="preserve">, </w:t>
+      </w:r>
+      <w:r>
+        <w:t xml:space="preserve">a </w:t>
+      </w:r>
+      <w:r>
+        <w:t xml:space="preserve">demographic visualization dashboard was created in addition to </w:t>
+      </w:r>
+      <w:r>
+        <w:t xml:space="preserve">the </w:t>
+      </w:r>
+      <w:r>
+        <w:t>adverse event report dashboard</w:t>
+      </w:r>
+      <w:r>
+        <w:t xml:space="preserve"> </w:t>
+      </w:r>
+      <w:r>
+        <w:t>based on</w:t>
+      </w:r>
+      <w:r>
+        <w:t xml:space="preserve"> </w:t>
+      </w:r>
+      <w:r>
+        <w:t>usability recommendations from the Product Manager</w:t>
+      </w:r>
+      <w:r>
+        <w:t xml:space="preserve">. </w:t>
+      </w:r>
+      <w:r>
+        <w:t>This d</w:t>
+      </w:r>
+      <w:r>
+        <w:t xml:space="preserve">emographic visualization </w:t>
+      </w:r>
+      <w:r>
+        <w:t>dashboard presented effective and intui</w:t>
+      </w:r>
+      <w:r>
+        <w:t>tive visualizations of patient</w:t>
+      </w:r>
+      <w:r>
+        <w:t xml:space="preserve"> outcome, gender, age, weight, country, and drug us</w:t>
+      </w:r>
+      <w:r>
+        <w:t>age</w:t>
+      </w:r>
+      <w:r>
+        <w:t xml:space="preserve">. </w:t>
+      </w:r>
+      <w:r>
+        <w:t>The s</w:t>
+      </w:r>
+      <w:r>
+        <w:t>ame set of filter</w:t>
+      </w:r>
+      <w:r>
+        <w:t>s</w:t>
+      </w:r>
+      <w:r>
+        <w:t xml:space="preserve"> was </w:t>
+      </w:r>
+      <w:r>
+        <w:t>presented</w:t>
+      </w:r>
+      <w:r>
+        <w:t xml:space="preserve"> in both dashboard</w:t>
+      </w:r>
+      <w:r>
+        <w:t>s</w:t>
+      </w:r>
+      <w:r>
+        <w:t xml:space="preserve"> for consistency</w:t>
+      </w:r>
+      <w:r>
+        <w:t>, and</w:t>
+      </w:r>
+      <w:r>
+        <w:t xml:space="preserve"> to provide a more user friendly interface. </w:t>
+      </w:r>
+      <w:r>
+        <w:t xml:space="preserve">The </w:t>
+      </w:r>
+      <w:r>
+        <w:t xml:space="preserve">adverse </w:t>
+      </w:r>
+      <w:r>
+        <w:t xml:space="preserve">drug </w:t>
+      </w:r>
+      <w:r>
+        <w:t xml:space="preserve">event count table in </w:t>
+      </w:r>
+      <w:r>
+        <w:t xml:space="preserve">the </w:t>
+      </w:r>
+      <w:r>
+        <w:t xml:space="preserve">adverse event report dashboard was transformed into </w:t>
+      </w:r>
+      <w:r>
+        <w:t xml:space="preserve">a </w:t>
+      </w:r>
+      <w:r>
+        <w:t>trend line</w:t>
+      </w:r>
+      <w:r>
+        <w:t xml:space="preserve"> for similar usability reasons</w:t>
+      </w:r>
+      <w:r>
+        <w:t>.</w:t>
+      </w:r>
+    </w:p>
+    <w:p>
+      <w:r>
+        <w:lastRenderedPageBreak/>
+        <w:t xml:space="preserve">The fourth </w:t>
+      </w:r>
+      <w:r>
+        <w:t xml:space="preserve">design prototype </w:t>
+      </w:r>
+      <w:r>
+        <w:t xml:space="preserve">version added </w:t>
+      </w:r>
+      <w:r>
+        <w:t>an</w:t>
+      </w:r>
+      <w:r>
+        <w:t xml:space="preserve"> adverse </w:t>
+      </w:r>
+      <w:r>
+        <w:t xml:space="preserve">drug </w:t>
+      </w:r>
+      <w:r>
+        <w:t xml:space="preserve">event count trend line by outcome visualization to compare the trend of adverse </w:t>
+      </w:r>
+      <w:r>
+        <w:t xml:space="preserve">drug </w:t>
+      </w:r>
+      <w:r>
+        <w:t>event count</w:t>
+      </w:r>
+      <w:r>
+        <w:t>s</w:t>
+      </w:r>
+      <w:r>
+        <w:t xml:space="preserve"> across different outcome</w:t>
+      </w:r>
+      <w:r>
+        <w:t>s</w:t>
+      </w:r>
+      <w:r>
+        <w:t xml:space="preserve">. Labels </w:t>
+      </w:r>
+      <w:r>
+        <w:t xml:space="preserve">were added to </w:t>
+      </w:r>
+      <w:r>
+        <w:t>make it easier to see where</w:t>
+      </w:r>
+      <w:r>
+        <w:t xml:space="preserve"> the user story </w:t>
+      </w:r>
+      <w:r>
+        <w:t>can be</w:t>
+      </w:r>
+      <w:r>
+        <w:t xml:space="preserve"> fulfilled </w:t>
+      </w:r>
+      <w:r>
+        <w:t>using</w:t>
+      </w:r>
+      <w:r>
+        <w:t xml:space="preserve"> the dashboard. </w:t>
+      </w:r>
+    </w:p>
+    <w:p>
+      <w:r>
+        <w:t>In the final version of the design prototype,</w:t>
+      </w:r>
+      <w:r>
+        <w:t xml:space="preserve"> </w:t>
+      </w:r>
+      <w:r>
+        <w:t xml:space="preserve">as recommended by </w:t>
+      </w:r>
+      <w:r>
+        <w:t>our</w:t>
+      </w:r>
+      <w:r>
+        <w:t xml:space="preserve"> user SME, </w:t>
+      </w:r>
+      <w:r>
+        <w:t xml:space="preserve">a new dashboard showing the percentage of adverse </w:t>
+      </w:r>
+      <w:r>
+        <w:t xml:space="preserve">drug </w:t>
+      </w:r>
+      <w:r>
+        <w:t>event</w:t>
+      </w:r>
+      <w:r>
+        <w:t>s</w:t>
+      </w:r>
+      <w:r>
+        <w:t xml:space="preserve"> containing listed drug(s) was created. In this new heat map dashboard, one can easily locate a single drug or a drug combination that </w:t>
+      </w:r>
+      <w:r>
+        <w:t xml:space="preserve">has </w:t>
+      </w:r>
+      <w:r>
+        <w:t>occurred</w:t>
+      </w:r>
+      <w:r>
+        <w:t xml:space="preserve"> </w:t>
+      </w:r>
+      <w:r>
+        <w:t xml:space="preserve">frequently </w:t>
+      </w:r>
+      <w:r>
+        <w:t xml:space="preserve">in adverse </w:t>
+      </w:r>
+      <w:r>
+        <w:t xml:space="preserve">drug </w:t>
+      </w:r>
+      <w:r>
+        <w:t>events</w:t>
+      </w:r>
+      <w:r>
+        <w:t xml:space="preserve"> since 1999</w:t>
+      </w:r>
+      <w:r>
+        <w:t>, identifying potential</w:t>
+      </w:r>
+      <w:r>
+        <w:t xml:space="preserve"> drug to drug </w:t>
+      </w:r>
+      <w:r>
+        <w:t>interactions</w:t>
+      </w:r>
+      <w:r>
+        <w:t>.</w:t>
+      </w:r>
+      <w:r>
+        <w:t xml:space="preserve"> </w:t>
+      </w:r>
+      <w:r>
+        <w:t xml:space="preserve">In preparing data to </w:t>
+      </w:r>
+      <w:r>
+        <w:t xml:space="preserve">support this dashboard, </w:t>
+      </w:r>
+      <w:r>
+        <w:t xml:space="preserve">drug and outcome data was merged in R using Primary ID as </w:t>
+      </w:r>
+      <w:r>
+        <w:t xml:space="preserve">a </w:t>
+      </w:r>
+      <w:r>
+        <w:t xml:space="preserve">key. The merged data was then </w:t>
+      </w:r>
+      <w:r>
+        <w:t>flatten</w:t>
+      </w:r>
+      <w:r>
+        <w:t xml:space="preserve">ed into records with </w:t>
+      </w:r>
+      <w:r>
+        <w:t xml:space="preserve">a </w:t>
+      </w:r>
+      <w:r>
+        <w:t>distinct Primary ID and concatenated drug name</w:t>
+      </w:r>
+      <w:r>
+        <w:t xml:space="preserve"> using</w:t>
+      </w:r>
+      <w:r>
+        <w:t xml:space="preserve"> </w:t>
+      </w:r>
+      <w:r>
+        <w:t xml:space="preserve">an </w:t>
+      </w:r>
+      <w:r>
+        <w:t xml:space="preserve">Excel Pivot table and functions. </w:t>
+      </w:r>
+      <w:r>
+        <w:t>A c</w:t>
+      </w:r>
+      <w:r>
+        <w:t>ount of</w:t>
+      </w:r>
+      <w:r>
+        <w:t xml:space="preserve"> adverse </w:t>
+      </w:r>
+      <w:r>
+        <w:t xml:space="preserve">drug </w:t>
+      </w:r>
+      <w:r>
+        <w:t>event</w:t>
+      </w:r>
+      <w:r>
+        <w:t>s</w:t>
+      </w:r>
+      <w:r>
+        <w:t xml:space="preserve"> containing listed drugs</w:t>
+      </w:r>
+      <w:r>
+        <w:t xml:space="preserve"> was later </w:t>
+      </w:r>
+      <w:r>
+        <w:t>generated</w:t>
+      </w:r>
+      <w:r>
+        <w:t>,</w:t>
+      </w:r>
+      <w:r>
+        <w:t xml:space="preserve"> </w:t>
+      </w:r>
+      <w:r>
+        <w:t xml:space="preserve">also </w:t>
+      </w:r>
+      <w:r>
+        <w:t>through Excel</w:t>
+      </w:r>
+      <w:r>
+        <w:t>.</w:t>
+      </w:r>
+      <w:r>
+        <w:t xml:space="preserve"> </w:t>
+      </w:r>
+      <w:r>
+        <w:t>P</w:t>
+      </w:r>
+      <w:r>
+        <w:t xml:space="preserve">repared data was </w:t>
+      </w:r>
+      <w:r>
+        <w:t xml:space="preserve">then </w:t>
+      </w:r>
+      <w:r>
+        <w:t xml:space="preserve">imported to Tableau and merge with existing data using Primary ID as </w:t>
+      </w:r>
+      <w:r>
+        <w:t xml:space="preserve">the </w:t>
+      </w:r>
+      <w:r>
+        <w:t xml:space="preserve">key to make sure all filters </w:t>
+      </w:r>
+      <w:r>
+        <w:t>were</w:t>
+      </w:r>
+      <w:r>
+        <w:t xml:space="preserve"> available for </w:t>
+      </w:r>
+      <w:r>
+        <w:t xml:space="preserve">the </w:t>
+      </w:r>
+      <w:bookmarkStart w:id="0" w:name="_GoBack"/>
+      <w:bookmarkEnd w:id="0"/>
+      <w:r>
+        <w:t>newly imported data.</w:t>
+      </w:r>
+      <w:r>
+        <w:t xml:space="preserve"> </w:t>
+      </w:r>
+      <w:r>
+        <w:t>Other minor adjustment</w:t>
+      </w:r>
+      <w:r>
+        <w:t>s</w:t>
+      </w:r>
+      <w:r>
+        <w:t xml:space="preserve"> w</w:t>
+      </w:r>
+      <w:r>
+        <w:t xml:space="preserve">ere </w:t>
+      </w:r>
+      <w:r>
+        <w:t>also made</w:t>
+      </w:r>
+      <w:r>
+        <w:t xml:space="preserve"> to this dashboard</w:t>
+      </w:r>
+      <w:r>
+        <w:t xml:space="preserve"> </w:t>
+      </w:r>
+      <w:r>
+        <w:t xml:space="preserve">to present a relevant and intuitive user interface that included </w:t>
+      </w:r>
+      <w:r>
+        <w:t xml:space="preserve">column names, filter set, and </w:t>
+      </w:r>
+      <w:r>
+        <w:t>the informat</w:t>
+      </w:r>
+      <w:r>
+        <w:t xml:space="preserve">ion </w:t>
+      </w:r>
+      <w:r>
+        <w:t>displayed</w:t>
+      </w:r>
+      <w:r>
+        <w:t xml:space="preserve"> in </w:t>
+      </w:r>
+      <w:r>
+        <w:t xml:space="preserve">the </w:t>
+      </w:r>
+      <w:r>
+        <w:t xml:space="preserve">adverse </w:t>
+      </w:r>
+      <w:r>
+        <w:t>drug event details</w:t>
+      </w:r>
+      <w:r>
+        <w:t>.</w:t>
+      </w:r>
     </w:p>
     <w:p>
       <w:pPr>
@@ -1052,7 +1710,6 @@
         <w:pStyle w:val="Heading2"/>
       </w:pPr>
       <w:r>
-        <w:lastRenderedPageBreak/>
         <w:t>Notes:</w:t>
       </w:r>
     </w:p>
@@ -1180,6 +1837,13 @@
       <w:r>
         <w:continuationSeparator/>
       </w:r>
+    </w:p>
+  </w:endnote>
+  <w:endnote w:type="continuationNotice" w:id="1">
+    <w:p>
+      <w:pPr>
+        <w:spacing w:after="0" w:line="240" w:lineRule="auto"/>
+      </w:pPr>
     </w:p>
   </w:endnote>
 </w:endnotes>
@@ -1258,6 +1922,13 @@
       <w:r>
         <w:continuationSeparator/>
       </w:r>
+    </w:p>
+  </w:footnote>
+  <w:footnote w:type="continuationNotice" w:id="1">
+    <w:p>
+      <w:pPr>
+        <w:spacing w:after="0" w:line="240" w:lineRule="auto"/>
+      </w:pPr>
     </w:p>
   </w:footnote>
 </w:footnotes>
@@ -2144,6 +2815,28 @@
       </w:tblBorders>
     </w:tblPr>
   </w:style>
+  <w:style w:type="paragraph" w:styleId="Header">
+    <w:name w:val="header"/>
+    <w:basedOn w:val="Normal"/>
+    <w:link w:val="HeaderChar"/>
+    <w:uiPriority w:val="99"/>
+    <w:unhideWhenUsed/>
+    <w:rsid w:val="00180BDD"/>
+    <w:pPr>
+      <w:tabs>
+        <w:tab w:val="center" w:pos="4680"/>
+        <w:tab w:val="right" w:pos="9360"/>
+      </w:tabs>
+      <w:spacing w:after="0" w:line="240" w:lineRule="auto"/>
+    </w:pPr>
+  </w:style>
+  <w:style w:type="character" w:customStyle="1" w:styleId="HeaderChar">
+    <w:name w:val="Header Char"/>
+    <w:basedOn w:val="DefaultParagraphFont"/>
+    <w:link w:val="Header"/>
+    <w:uiPriority w:val="99"/>
+    <w:rsid w:val="00180BDD"/>
+  </w:style>
 </w:styles>
 </file>
 
@@ -2409,21 +3102,6 @@
 </file>
 
 <file path=customXml/item1.xml><?xml version="1.0" encoding="utf-8"?>
-<p:properties xmlns:p="http://schemas.microsoft.com/office/2006/metadata/properties" xmlns:xsi="http://www.w3.org/2001/XMLSchema-instance" xmlns:pc="http://schemas.microsoft.com/office/infopath/2007/PartnerControls">
-  <documentManagement/>
-</p:properties>
-</file>
-
-<file path=customXml/item2.xml><?xml version="1.0" encoding="utf-8"?>
-<?mso-contentType ?>
-<FormTemplates xmlns="http://schemas.microsoft.com/sharepoint/v3/contenttype/forms">
-  <Display>DocumentLibraryForm</Display>
-  <Edit>DocumentLibraryForm</Edit>
-  <New>DocumentLibraryForm</New>
-</FormTemplates>
-</file>
-
-<file path=customXml/item3.xml><?xml version="1.0" encoding="utf-8"?>
 <ct:contentTypeSchema xmlns:ct="http://schemas.microsoft.com/office/2006/metadata/contentType" xmlns:ma="http://schemas.microsoft.com/office/2006/metadata/properties/metaAttributes" ct:_="" ma:_="" ma:contentTypeName="Document" ma:contentTypeID="0x010100F77673FC8C569D48A1228F19B23CA528" ma:contentTypeVersion="" ma:contentTypeDescription="Create a new document." ma:contentTypeScope="" ma:versionID="08ec63b36bff85b5b2910079046b4b13">
   <xsd:schema xmlns:xsd="http://www.w3.org/2001/XMLSchema" xmlns:xs="http://www.w3.org/2001/XMLSchema" xmlns:p="http://schemas.microsoft.com/office/2006/metadata/properties" xmlns:ns2="a416958a-ab4e-452a-aea8-148780f674a9" xmlns:ns3="4b91b61b-f977-492e-8765-13f1d3d131c0" targetNamespace="http://schemas.microsoft.com/office/2006/metadata/properties" ma:root="true" ma:fieldsID="5bdbb3d5133f6f06c659db7d44542e37" ns2:_="" ns3:_="">
     <xsd:import namespace="a416958a-ab4e-452a-aea8-148780f674a9"/>
@@ -2582,32 +3260,22 @@
 </ct:contentTypeSchema>
 </file>
 
-<file path=customXml/itemProps1.xml><?xml version="1.0" encoding="utf-8"?>
-<ds:datastoreItem xmlns:ds="http://schemas.openxmlformats.org/officeDocument/2006/customXml" ds:itemID="{87DD4AE9-929D-4E94-B9F9-0513AE37CAD3}">
-  <ds:schemaRefs>
-    <ds:schemaRef ds:uri="http://schemas.microsoft.com/office/2006/documentManagement/types"/>
-    <ds:schemaRef ds:uri="4b91b61b-f977-492e-8765-13f1d3d131c0"/>
-    <ds:schemaRef ds:uri="http://purl.org/dc/terms/"/>
-    <ds:schemaRef ds:uri="http://purl.org/dc/elements/1.1/"/>
-    <ds:schemaRef ds:uri="http://purl.org/dc/dcmitype/"/>
-    <ds:schemaRef ds:uri="http://www.w3.org/XML/1998/namespace"/>
-    <ds:schemaRef ds:uri="http://schemas.openxmlformats.org/package/2006/metadata/core-properties"/>
-    <ds:schemaRef ds:uri="http://schemas.microsoft.com/office/infopath/2007/PartnerControls"/>
-    <ds:schemaRef ds:uri="a416958a-ab4e-452a-aea8-148780f674a9"/>
-    <ds:schemaRef ds:uri="http://schemas.microsoft.com/office/2006/metadata/properties"/>
-  </ds:schemaRefs>
-</ds:datastoreItem>
+<file path=customXml/item2.xml><?xml version="1.0" encoding="utf-8"?>
+<p:properties xmlns:p="http://schemas.microsoft.com/office/2006/metadata/properties" xmlns:xsi="http://www.w3.org/2001/XMLSchema-instance" xmlns:pc="http://schemas.microsoft.com/office/infopath/2007/PartnerControls">
+  <documentManagement/>
+</p:properties>
 </file>
 
-<file path=customXml/itemProps2.xml><?xml version="1.0" encoding="utf-8"?>
-<ds:datastoreItem xmlns:ds="http://schemas.openxmlformats.org/officeDocument/2006/customXml" ds:itemID="{445E53C6-0EBB-4491-B42A-4AC404850F8F}">
-  <ds:schemaRefs>
-    <ds:schemaRef ds:uri="http://schemas.microsoft.com/sharepoint/v3/contenttype/forms"/>
-  </ds:schemaRefs>
-</ds:datastoreItem>
+<file path=customXml/item3.xml><?xml version="1.0" encoding="utf-8"?>
+<?mso-contentType ?>
+<FormTemplates xmlns="http://schemas.microsoft.com/sharepoint/v3/contenttype/forms">
+  <Display>DocumentLibraryForm</Display>
+  <Edit>DocumentLibraryForm</Edit>
+  <New>DocumentLibraryForm</New>
+</FormTemplates>
 </file>
 
-<file path=customXml/itemProps3.xml><?xml version="1.0" encoding="utf-8"?>
+<file path=customXml/itemProps1.xml><?xml version="1.0" encoding="utf-8"?>
 <ds:datastoreItem xmlns:ds="http://schemas.openxmlformats.org/officeDocument/2006/customXml" ds:itemID="{A525AD3E-C7EE-469C-9953-8F6A38A7867B}">
   <ds:schemaRefs>
     <ds:schemaRef ds:uri="http://schemas.microsoft.com/office/2006/metadata/contentType"/>
@@ -2624,4 +3292,29 @@
     <ds:schemaRef ds:uri="http://schemas.microsoft.com/internal/obd"/>
   </ds:schemaRefs>
 </ds:datastoreItem>
+</file>
+
+<file path=customXml/itemProps2.xml><?xml version="1.0" encoding="utf-8"?>
+<ds:datastoreItem xmlns:ds="http://schemas.openxmlformats.org/officeDocument/2006/customXml" ds:itemID="{87DD4AE9-929D-4E94-B9F9-0513AE37CAD3}">
+  <ds:schemaRefs>
+    <ds:schemaRef ds:uri="http://schemas.microsoft.com/office/infopath/2007/PartnerControls"/>
+    <ds:schemaRef ds:uri="http://purl.org/dc/elements/1.1/"/>
+    <ds:schemaRef ds:uri="http://schemas.microsoft.com/office/2006/documentManagement/types"/>
+    <ds:schemaRef ds:uri="http://purl.org/dc/dcmitype/"/>
+    <ds:schemaRef ds:uri="http://www.w3.org/XML/1998/namespace"/>
+    <ds:schemaRef ds:uri="http://schemas.openxmlformats.org/package/2006/metadata/core-properties"/>
+    <ds:schemaRef ds:uri="4b91b61b-f977-492e-8765-13f1d3d131c0"/>
+    <ds:schemaRef ds:uri="a416958a-ab4e-452a-aea8-148780f674a9"/>
+    <ds:schemaRef ds:uri="http://schemas.microsoft.com/office/2006/metadata/properties"/>
+    <ds:schemaRef ds:uri="http://purl.org/dc/terms/"/>
+  </ds:schemaRefs>
+</ds:datastoreItem>
+</file>
+
+<file path=customXml/itemProps3.xml><?xml version="1.0" encoding="utf-8"?>
+<ds:datastoreItem xmlns:ds="http://schemas.openxmlformats.org/officeDocument/2006/customXml" ds:itemID="{445E53C6-0EBB-4491-B42A-4AC404850F8F}">
+  <ds:schemaRefs>
+    <ds:schemaRef ds:uri="http://schemas.microsoft.com/sharepoint/v3/contenttype/forms"/>
+  </ds:schemaRefs>
+</ds:datastoreItem>
 </file>
</xml_diff>

<commit_message>
Close to final updates
</commit_message>
<xml_diff>
--- a/Artifacts/Design Delivery.docx
+++ b/Artifacts/Design Delivery.docx
@@ -733,11 +733,21 @@
             <w:tcW w:w="8095" w:type="dxa"/>
           </w:tcPr>
           <w:p>
-            <w:r>
-              <w:t xml:space="preserve">Safetyreportid, </w:t>
-            </w:r>
-            <w:r>
-              <w:t>Receivedate (If the date the adverse event occurred or beg</w:t>
+            <w:proofErr w:type="spellStart"/>
+            <w:r>
+              <w:t>Safetyreportid</w:t>
+            </w:r>
+            <w:proofErr w:type="spellEnd"/>
+            <w:r>
+              <w:t xml:space="preserve">, </w:t>
+            </w:r>
+            <w:proofErr w:type="spellStart"/>
+            <w:r>
+              <w:t>Receivedate</w:t>
+            </w:r>
+            <w:proofErr w:type="spellEnd"/>
+            <w:r>
+              <w:t xml:space="preserve"> (If the date the adverse event occurred or beg</w:t>
             </w:r>
             <w:r>
               <w:t>an is available, please include</w:t>
@@ -764,12 +774,22 @@
             <w:tcW w:w="8095" w:type="dxa"/>
           </w:tcPr>
           <w:p>
-            <w:r>
-              <w:t>patient.patientonsetage,</w:t>
-            </w:r>
-            <w:r>
-              <w:t xml:space="preserve"> patient.patientonsetageunit</w:t>
-            </w:r>
+            <w:proofErr w:type="spellStart"/>
+            <w:r>
+              <w:t>patient.patientonsetage</w:t>
+            </w:r>
+            <w:proofErr w:type="spellEnd"/>
+            <w:r>
+              <w:t>,</w:t>
+            </w:r>
+            <w:r>
+              <w:t xml:space="preserve"> </w:t>
+            </w:r>
+            <w:proofErr w:type="spellStart"/>
+            <w:r>
+              <w:t>patient.patientonsetageunit</w:t>
+            </w:r>
+            <w:proofErr w:type="spellEnd"/>
           </w:p>
         </w:tc>
       </w:tr>
@@ -789,9 +809,11 @@
             <w:tcW w:w="8095" w:type="dxa"/>
           </w:tcPr>
           <w:p>
+            <w:proofErr w:type="spellStart"/>
             <w:r>
               <w:t>patient.patientsex</w:t>
             </w:r>
+            <w:proofErr w:type="spellEnd"/>
           </w:p>
         </w:tc>
       </w:tr>
@@ -811,9 +833,11 @@
             <w:tcW w:w="8095" w:type="dxa"/>
           </w:tcPr>
           <w:p>
+            <w:proofErr w:type="spellStart"/>
             <w:r>
               <w:t>patient.patientweight</w:t>
             </w:r>
+            <w:proofErr w:type="spellEnd"/>
           </w:p>
         </w:tc>
       </w:tr>
@@ -833,9 +857,11 @@
             <w:tcW w:w="8095" w:type="dxa"/>
           </w:tcPr>
           <w:p>
+            <w:proofErr w:type="spellStart"/>
             <w:r>
               <w:t>occurcountry</w:t>
             </w:r>
+            <w:proofErr w:type="spellEnd"/>
           </w:p>
         </w:tc>
       </w:tr>
@@ -855,30 +881,52 @@
             <w:tcW w:w="8095" w:type="dxa"/>
           </w:tcPr>
           <w:p>
-            <w:r>
-              <w:t xml:space="preserve">patient.drug.medicinalproduct, </w:t>
-            </w:r>
+            <w:proofErr w:type="spellStart"/>
+            <w:r>
+              <w:t>patient.drug.medicinalproduct</w:t>
+            </w:r>
+            <w:proofErr w:type="spellEnd"/>
+            <w:r>
+              <w:t xml:space="preserve">, </w:t>
+            </w:r>
+            <w:proofErr w:type="spellStart"/>
             <w:r>
               <w:t>patient.drug.drugcumulativedosagenumb</w:t>
             </w:r>
+            <w:proofErr w:type="spellEnd"/>
             <w:r>
               <w:t>,</w:t>
             </w:r>
             <w:r>
-              <w:t xml:space="preserve"> patient.drug.drugcumulativedosageunit</w:t>
-            </w:r>
+              <w:t xml:space="preserve"> </w:t>
+            </w:r>
+            <w:proofErr w:type="spellStart"/>
+            <w:r>
+              <w:t>patient.drug.drugcumulativedosageunit</w:t>
+            </w:r>
+            <w:proofErr w:type="spellEnd"/>
             <w:r>
               <w:t>,</w:t>
             </w:r>
             <w:r>
-              <w:t xml:space="preserve"> patient.drug.drugdosageform</w:t>
-            </w:r>
+              <w:t xml:space="preserve"> </w:t>
+            </w:r>
+            <w:proofErr w:type="spellStart"/>
+            <w:r>
+              <w:t>patient.drug.drugdosageform</w:t>
+            </w:r>
+            <w:proofErr w:type="spellEnd"/>
             <w:r>
               <w:t>,</w:t>
             </w:r>
             <w:r>
-              <w:t xml:space="preserve"> patient.drug.drugintervaldosagedefinition</w:t>
-            </w:r>
+              <w:t xml:space="preserve"> </w:t>
+            </w:r>
+            <w:proofErr w:type="spellStart"/>
+            <w:r>
+              <w:t>patient.drug.drugintervaldosagedefinition</w:t>
+            </w:r>
+            <w:proofErr w:type="spellEnd"/>
           </w:p>
         </w:tc>
       </w:tr>
@@ -898,9 +946,11 @@
             <w:tcW w:w="8095" w:type="dxa"/>
           </w:tcPr>
           <w:p>
+            <w:proofErr w:type="spellStart"/>
             <w:r>
               <w:t>patient.reaction.reactionoutcome</w:t>
             </w:r>
+            <w:proofErr w:type="spellEnd"/>
           </w:p>
         </w:tc>
       </w:tr>
@@ -920,9 +970,11 @@
             <w:tcW w:w="8095" w:type="dxa"/>
           </w:tcPr>
           <w:p>
+            <w:proofErr w:type="spellStart"/>
             <w:r>
               <w:t>primarysource.qualification</w:t>
             </w:r>
+            <w:proofErr w:type="spellEnd"/>
           </w:p>
         </w:tc>
       </w:tr>
@@ -1532,8 +1584,6 @@
       <w:r>
         <w:t xml:space="preserve">the </w:t>
       </w:r>
-      <w:bookmarkStart w:id="0" w:name="_GoBack"/>
-      <w:bookmarkEnd w:id="0"/>
       <w:r>
         <w:t>newly imported data.</w:t>
       </w:r>
@@ -1652,7 +1702,15 @@
         <w:t>To:</w:t>
       </w:r>
       <w:r>
-        <w:t xml:space="preserve"> Robert Damashek; Chuck Rehberg (</w:t>
+        <w:t xml:space="preserve"> Robert Damashek; Chuck </w:t>
+      </w:r>
+      <w:proofErr w:type="spellStart"/>
+      <w:r>
+        <w:t>Rehberg</w:t>
+      </w:r>
+      <w:proofErr w:type="spellEnd"/>
+      <w:r>
+        <w:t xml:space="preserve"> (</w:t>
       </w:r>
       <w:hyperlink r:id="rId11" w:history="1">
         <w:r>
@@ -1715,7 +1773,15 @@
     </w:p>
     <w:p>
       <w:r>
-        <w:t>We met with Chuck Rehberg again and presented an initial design prototype visualizing what our team was able to find in the dataset, building on the scenar</w:t>
+        <w:t xml:space="preserve">We met with Chuck </w:t>
+      </w:r>
+      <w:proofErr w:type="spellStart"/>
+      <w:r>
+        <w:t>Rehberg</w:t>
+      </w:r>
+      <w:proofErr w:type="spellEnd"/>
+      <w:r>
+        <w:t xml:space="preserve"> again and presented an initial design prototype visualizing what our team was able to find in the dataset, building on the scenar</w:t>
       </w:r>
       <w:r>
         <w:t>io we had previously discussed along with the dataset gaps identified in the data analysis and API mapping.</w:t>
@@ -1756,7 +1822,15 @@
         <w:t>It would then be useful to help the researcher explore a</w:t>
       </w:r>
       <w:r>
-        <w:t xml:space="preserve">ll combinatorics, </w:t>
+        <w:t xml:space="preserve">ll </w:t>
+      </w:r>
+      <w:proofErr w:type="spellStart"/>
+      <w:r>
+        <w:t>combinatorics</w:t>
+      </w:r>
+      <w:proofErr w:type="spellEnd"/>
+      <w:r>
+        <w:t xml:space="preserve">, </w:t>
       </w:r>
       <w:r>
         <w:t>such as identifying the largest set of events for</w:t>
@@ -1804,8 +1878,124 @@
         <w:t>s, and using a bubble chart to visualize each population category.</w:t>
       </w:r>
     </w:p>
+    <w:p>
+      <w:pPr>
+        <w:pStyle w:val="Heading1"/>
+      </w:pPr>
+      <w:r>
+        <w:lastRenderedPageBreak/>
+        <w:t>Sprint Review</w:t>
+      </w:r>
+    </w:p>
+    <w:p>
+      <w:pPr>
+        <w:spacing w:after="0"/>
+      </w:pPr>
+    </w:p>
+    <w:p>
+      <w:pPr>
+        <w:spacing w:after="0"/>
+      </w:pPr>
+      <w:r>
+        <w:t>-----Original Appointment-----</w:t>
+      </w:r>
+    </w:p>
+    <w:p>
+      <w:pPr>
+        <w:spacing w:after="0"/>
+      </w:pPr>
+      <w:r>
+        <w:t xml:space="preserve">From: Robert Damashek </w:t>
+      </w:r>
+    </w:p>
+    <w:p>
+      <w:pPr>
+        <w:spacing w:after="0"/>
+      </w:pPr>
+      <w:r>
+        <w:t>Sent: Monday, July 06, 2015 4:42 PM</w:t>
+      </w:r>
+    </w:p>
+    <w:p>
+      <w:pPr>
+        <w:spacing w:after="0"/>
+      </w:pPr>
+      <w:r>
+        <w:t xml:space="preserve">To: Robert Damashek; Chuck </w:t>
+      </w:r>
+      <w:proofErr w:type="spellStart"/>
+      <w:r>
+        <w:t>Rehberg</w:t>
+      </w:r>
+      <w:proofErr w:type="spellEnd"/>
+      <w:r>
+        <w:t xml:space="preserve"> (chuck_r@trigent.com); Gail Chen; Rafael Diaz</w:t>
+      </w:r>
+    </w:p>
+    <w:p>
+      <w:pPr>
+        <w:spacing w:after="0"/>
+      </w:pPr>
+      <w:r>
+        <w:t>Subject: Open FDA demos</w:t>
+      </w:r>
+    </w:p>
+    <w:p>
+      <w:pPr>
+        <w:spacing w:after="0"/>
+      </w:pPr>
+      <w:r>
+        <w:t>When: Tuesday, July 07, 2015 9:00 AM-10:00 AM (UTC-05:00) Eastern Time (US &amp; Canada).</w:t>
+      </w:r>
+    </w:p>
+    <w:p>
+      <w:pPr>
+        <w:spacing w:after="0"/>
+      </w:pPr>
+      <w:r>
+        <w:t>Where: Skype Meeting</w:t>
+      </w:r>
+    </w:p>
+    <w:p>
+      <w:pPr>
+        <w:spacing w:after="0"/>
+      </w:pPr>
+    </w:p>
+    <w:p>
+      <w:pPr>
+        <w:pStyle w:val="Heading2"/>
+      </w:pPr>
+      <w:r>
+        <w:t>Notes:</w:t>
+      </w:r>
+    </w:p>
+    <w:p>
+      <w:r>
+        <w:t xml:space="preserve">We met with Chuck </w:t>
+      </w:r>
+      <w:proofErr w:type="spellStart"/>
+      <w:r>
+        <w:t>Rehberg</w:t>
+      </w:r>
+      <w:proofErr w:type="spellEnd"/>
+      <w:r>
+        <w:t xml:space="preserve"> as the user SME for the Sprint Review. We presented the final Design Prototype and he commented that the design is both intuitive and straightforward. He remarked that the Bubble Chart view was especially easy to see at a glance.  The drug-to-drug interaction data was also very interesting.  In this area, he mentioned that a researcher’s goal is to isolate a set of individuals, and recommended areas for further correlation should we ever get the opportunity to explore this in the future.</w:t>
+      </w:r>
+      <w:r>
+        <w:t xml:space="preserve"> </w:t>
+      </w:r>
+      <w:bookmarkStart w:id="0" w:name="_GoBack"/>
+      <w:bookmarkEnd w:id="0"/>
+      <w:r>
+        <w:t>He accepted the prototype.</w:t>
+      </w:r>
+    </w:p>
     <w:p/>
-    <w:p/>
+    <w:p>
+      <w:pPr>
+        <w:spacing w:after="0"/>
+      </w:pPr>
+    </w:p>
     <w:sectPr>
       <w:footerReference w:type="default" r:id="rId12"/>
       <w:pgSz w:w="12240" w:h="15840"/>
@@ -1883,7 +2073,7 @@
           <w:rPr>
             <w:noProof/>
           </w:rPr>
-          <w:t>3</w:t>
+          <w:t>4</w:t>
         </w:r>
         <w:r>
           <w:rPr>
@@ -3297,16 +3487,8 @@
 <file path=customXml/itemProps2.xml><?xml version="1.0" encoding="utf-8"?>
 <ds:datastoreItem xmlns:ds="http://schemas.openxmlformats.org/officeDocument/2006/customXml" ds:itemID="{87DD4AE9-929D-4E94-B9F9-0513AE37CAD3}">
   <ds:schemaRefs>
+    <ds:schemaRef ds:uri="http://schemas.microsoft.com/office/2006/metadata/properties"/>
     <ds:schemaRef ds:uri="http://schemas.microsoft.com/office/infopath/2007/PartnerControls"/>
-    <ds:schemaRef ds:uri="http://purl.org/dc/elements/1.1/"/>
-    <ds:schemaRef ds:uri="http://schemas.microsoft.com/office/2006/documentManagement/types"/>
-    <ds:schemaRef ds:uri="http://purl.org/dc/dcmitype/"/>
-    <ds:schemaRef ds:uri="http://www.w3.org/XML/1998/namespace"/>
-    <ds:schemaRef ds:uri="http://schemas.openxmlformats.org/package/2006/metadata/core-properties"/>
-    <ds:schemaRef ds:uri="4b91b61b-f977-492e-8765-13f1d3d131c0"/>
-    <ds:schemaRef ds:uri="a416958a-ab4e-452a-aea8-148780f674a9"/>
-    <ds:schemaRef ds:uri="http://schemas.microsoft.com/office/2006/metadata/properties"/>
-    <ds:schemaRef ds:uri="http://purl.org/dc/terms/"/>
   </ds:schemaRefs>
 </ds:datastoreItem>
 </file>

</xml_diff>